<commit_message>
Pequña corecion de nomenclatura en nibliografia y extencion de la clases grabadas en TP 4
</commit_message>
<xml_diff>
--- a/Practico/TrabajosPracticos/Evaluables/TrabajoPracticoN4/ISW_TP_4_Evaluable.docx
+++ b/Practico/TrabajosPracticos/Evaluables/TrabajoPracticoN4/ISW_TP_4_Evaluable.docx
@@ -688,7 +688,20 @@
           <w:rFonts w:ascii="Calibri"/>
         </w:rPr>
         <w:tab/>
-        <w:t>Meles,</w:t>
+      </w:r>
+      <w:proofErr w:type="spellStart"/>
+      <w:r>
+        <w:rPr>
+          <w:rFonts w:ascii="Calibri"/>
+        </w:rPr>
+        <w:t>Meles</w:t>
+      </w:r>
+      <w:proofErr w:type="spellEnd"/>
+      <w:r>
+        <w:rPr>
+          <w:rFonts w:ascii="Calibri"/>
+        </w:rPr>
+        <w:t>,</w:t>
       </w:r>
       <w:r>
         <w:rPr>
@@ -730,8 +743,13 @@
         </w:tabs>
         <w:spacing w:before="48" w:line="268" w:lineRule="exact"/>
       </w:pPr>
-      <w:r>
-        <w:t>Massano,</w:t>
+      <w:proofErr w:type="spellStart"/>
+      <w:r>
+        <w:t>Massano</w:t>
+      </w:r>
+      <w:proofErr w:type="spellEnd"/>
+      <w:r>
+        <w:t>,</w:t>
       </w:r>
       <w:r>
         <w:rPr>
@@ -739,9 +757,11 @@
         </w:rPr>
         <w:t xml:space="preserve"> </w:t>
       </w:r>
+      <w:proofErr w:type="spellStart"/>
       <w:r>
         <w:t>Maria</w:t>
       </w:r>
+      <w:proofErr w:type="spellEnd"/>
       <w:r>
         <w:rPr>
           <w:spacing w:val="-5"/>
@@ -940,8 +960,13 @@
         </w:tabs>
         <w:spacing w:before="52"/>
       </w:pPr>
-      <w:r>
-        <w:t>Miszczuk,</w:t>
+      <w:proofErr w:type="spellStart"/>
+      <w:r>
+        <w:t>Miszczuk</w:t>
+      </w:r>
+      <w:proofErr w:type="spellEnd"/>
+      <w:r>
+        <w:t>,</w:t>
       </w:r>
       <w:r>
         <w:rPr>
@@ -1043,8 +1068,13 @@
           <w:tab w:val="left" w:pos="1973"/>
         </w:tabs>
       </w:pPr>
-      <w:r>
-        <w:t>Sciarra,</w:t>
+      <w:proofErr w:type="spellStart"/>
+      <w:r>
+        <w:t>Sciarra</w:t>
+      </w:r>
+      <w:proofErr w:type="spellEnd"/>
+      <w:r>
+        <w:t>,</w:t>
       </w:r>
       <w:r>
         <w:rPr>
@@ -3893,7 +3923,25 @@
                 <w:color w:val="1D2024"/>
                 <w:sz w:val="23"/>
               </w:rPr>
-              <w:t>Realizar Commit (colocar) de cada ítem de configuración</w:t>
+              <w:t xml:space="preserve">Realizar </w:t>
+            </w:r>
+            <w:proofErr w:type="spellStart"/>
+            <w:r>
+              <w:rPr>
+                <w:rFonts w:ascii="Segoe UI" w:hAnsi="Segoe UI"/>
+                <w:color w:val="1D2024"/>
+                <w:sz w:val="23"/>
+              </w:rPr>
+              <w:t>Commit</w:t>
+            </w:r>
+            <w:proofErr w:type="spellEnd"/>
+            <w:r>
+              <w:rPr>
+                <w:rFonts w:ascii="Segoe UI" w:hAnsi="Segoe UI"/>
+                <w:color w:val="1D2024"/>
+                <w:sz w:val="23"/>
+              </w:rPr>
+              <w:t xml:space="preserve"> (colocar) de cada ítem de configuración</w:t>
             </w:r>
             <w:r>
               <w:rPr>
@@ -4395,6 +4443,7 @@
               </w:rPr>
               <w:t xml:space="preserve"> </w:t>
             </w:r>
+            <w:proofErr w:type="spellStart"/>
             <w:r>
               <w:rPr>
                 <w:rFonts w:ascii="Segoe UI" w:hAnsi="Segoe UI"/>
@@ -4403,6 +4452,7 @@
               </w:rPr>
               <w:t>Subversion</w:t>
             </w:r>
+            <w:proofErr w:type="spellEnd"/>
             <w:r>
               <w:rPr>
                 <w:rFonts w:ascii="Segoe UI" w:hAnsi="Segoe UI"/>
@@ -4521,7 +4571,15 @@
         <w:t xml:space="preserve"> </w:t>
       </w:r>
       <w:r>
-        <w:t>Ingeniería de Software, realizado por el grupo nº 8 en el segundo cuatrimestre del año 2023, el</w:t>
+        <w:t xml:space="preserve">Ingeniería de Software, realizado por el grupo </w:t>
+      </w:r>
+      <w:proofErr w:type="spellStart"/>
+      <w:r>
+        <w:t>nº</w:t>
+      </w:r>
+      <w:proofErr w:type="spellEnd"/>
+      <w:r>
+        <w:t xml:space="preserve"> 8 en el segundo cuatrimestre del año 2023, el</w:t>
       </w:r>
       <w:r>
         <w:rPr>
@@ -4796,9 +4854,11 @@
         </w:rPr>
         <w:t xml:space="preserve"> </w:t>
       </w:r>
+      <w:proofErr w:type="spellStart"/>
       <w:r>
         <w:t>LinksClasesGrabadas</w:t>
       </w:r>
+      <w:proofErr w:type="spellEnd"/>
     </w:p>
     <w:p>
       <w:pPr>
@@ -4886,12 +4946,14 @@
         </w:rPr>
         <w:t xml:space="preserve"> </w:t>
       </w:r>
+      <w:proofErr w:type="spellStart"/>
       <w:r>
         <w:t>TrabajosPra</w:t>
       </w:r>
       <w:r>
         <w:t>cticos</w:t>
       </w:r>
+      <w:proofErr w:type="spellEnd"/>
     </w:p>
     <w:p>
       <w:pPr>
@@ -4944,8 +5006,13 @@
         </w:rPr>
         <w:t xml:space="preserve"> </w:t>
       </w:r>
-      <w:r>
-        <w:t>TrabajoPracticoN&lt;numero&gt;</w:t>
+      <w:proofErr w:type="spellStart"/>
+      <w:r>
+        <w:t>TrabajoPracticoN</w:t>
+      </w:r>
+      <w:proofErr w:type="spellEnd"/>
+      <w:r>
+        <w:t>&lt;numero&gt;</w:t>
       </w:r>
     </w:p>
     <w:p>
@@ -4972,9 +5039,11 @@
         </w:rPr>
         <w:t xml:space="preserve"> </w:t>
       </w:r>
+      <w:proofErr w:type="spellStart"/>
       <w:r>
         <w:t>NoEvaluables</w:t>
       </w:r>
+      <w:proofErr w:type="spellEnd"/>
     </w:p>
     <w:p>
       <w:pPr>
@@ -5000,8 +5069,13 @@
         </w:rPr>
         <w:t xml:space="preserve"> </w:t>
       </w:r>
-      <w:r>
-        <w:t>TrabajoPracticoN&lt;numero&gt;</w:t>
+      <w:proofErr w:type="spellStart"/>
+      <w:r>
+        <w:t>TrabajoPracticoN</w:t>
+      </w:r>
+      <w:proofErr w:type="spellEnd"/>
+      <w:r>
+        <w:t>&lt;numero&gt;</w:t>
       </w:r>
     </w:p>
     <w:p>
@@ -5027,9 +5101,11 @@
         </w:rPr>
         <w:t xml:space="preserve"> </w:t>
       </w:r>
+      <w:proofErr w:type="spellStart"/>
       <w:r>
         <w:t>Templates</w:t>
       </w:r>
+      <w:proofErr w:type="spellEnd"/>
     </w:p>
     <w:p>
       <w:pPr>
@@ -5081,9 +5157,11 @@
         </w:rPr>
         <w:t xml:space="preserve"> </w:t>
       </w:r>
+      <w:proofErr w:type="spellStart"/>
       <w:r>
         <w:t>TrabajosConceptuales</w:t>
       </w:r>
+      <w:proofErr w:type="spellEnd"/>
     </w:p>
     <w:p>
       <w:pPr>
@@ -5108,8 +5186,13 @@
         </w:rPr>
         <w:t xml:space="preserve"> </w:t>
       </w:r>
-      <w:r>
-        <w:t>TrabajoConceptualN&lt;número&gt;</w:t>
+      <w:proofErr w:type="spellStart"/>
+      <w:r>
+        <w:t>TrabajoConceptualN</w:t>
+      </w:r>
+      <w:proofErr w:type="spellEnd"/>
+      <w:r>
+        <w:t>&lt;número&gt;</w:t>
       </w:r>
     </w:p>
     <w:p>
@@ -5136,9 +5219,11 @@
         </w:rPr>
         <w:t xml:space="preserve"> </w:t>
       </w:r>
+      <w:proofErr w:type="spellStart"/>
       <w:r>
         <w:t>PresentacionesDeClases</w:t>
       </w:r>
+      <w:proofErr w:type="spellEnd"/>
     </w:p>
     <w:p>
       <w:pPr>
@@ -5164,8 +5249,13 @@
         </w:rPr>
         <w:t xml:space="preserve"> </w:t>
       </w:r>
-      <w:r>
-        <w:t>UnidadN&lt;número&gt;</w:t>
+      <w:proofErr w:type="spellStart"/>
+      <w:r>
+        <w:t>UnidadN</w:t>
+      </w:r>
+      <w:proofErr w:type="spellEnd"/>
+      <w:r>
+        <w:t>&lt;número&gt;</w:t>
       </w:r>
     </w:p>
     <w:p>
@@ -5678,11 +5768,19 @@
                 <w:sz w:val="24"/>
               </w:rPr>
             </w:pPr>
-            <w:r>
-              <w:rPr>
-                <w:sz w:val="24"/>
-              </w:rPr>
-              <w:t>ISW_LinksClasesGrabadas_</w:t>
+            <w:proofErr w:type="spellStart"/>
+            <w:r>
+              <w:rPr>
+                <w:sz w:val="24"/>
+              </w:rPr>
+              <w:t>ISW_LinksClasesGrabadas</w:t>
+            </w:r>
+            <w:proofErr w:type="spellEnd"/>
+            <w:r>
+              <w:rPr>
+                <w:sz w:val="24"/>
+              </w:rPr>
+              <w:t>_</w:t>
             </w:r>
             <w:r>
               <w:rPr>
@@ -5694,7 +5792,13 @@
               <w:rPr>
                 <w:sz w:val="24"/>
               </w:rPr>
-              <w:t>&gt;.pdf</w:t>
+              <w:t>&gt;.</w:t>
+            </w:r>
+            <w:r>
+              <w:rPr>
+                <w:sz w:val="24"/>
+              </w:rPr>
+              <w:t>xlsx</w:t>
             </w:r>
           </w:p>
         </w:tc>
@@ -5715,8 +5819,16 @@
               <w:rPr>
                 <w:sz w:val="24"/>
               </w:rPr>
-              <w:t>\ISW_4K2_Grupo8_2023\General\LinksClasesGrabadas</w:t>
-            </w:r>
+              <w:t>\ISW_4K2_Grupo8_2023\General\</w:t>
+            </w:r>
+            <w:proofErr w:type="spellStart"/>
+            <w:r>
+              <w:rPr>
+                <w:sz w:val="24"/>
+              </w:rPr>
+              <w:t>LinksClasesGrabadas</w:t>
+            </w:r>
+            <w:proofErr w:type="spellEnd"/>
           </w:p>
         </w:tc>
       </w:tr>
@@ -5874,7 +5986,21 @@
               <w:rPr>
                 <w:sz w:val="24"/>
               </w:rPr>
-              <w:t>&gt;.&lt;ext&gt;</w:t>
+              <w:t>&gt;.&lt;</w:t>
+            </w:r>
+            <w:proofErr w:type="spellStart"/>
+            <w:r>
+              <w:rPr>
+                <w:sz w:val="24"/>
+              </w:rPr>
+              <w:t>ext</w:t>
+            </w:r>
+            <w:proofErr w:type="spellEnd"/>
+            <w:r>
+              <w:rPr>
+                <w:sz w:val="24"/>
+              </w:rPr>
+              <w:t>&gt;</w:t>
             </w:r>
           </w:p>
         </w:tc>
@@ -5897,24 +6023,28 @@
               </w:rPr>
               <w:t>\ISW_4K2_Grupo8_2023\</w:t>
             </w:r>
+            <w:proofErr w:type="spellStart"/>
             <w:r>
               <w:rPr>
                 <w:sz w:val="24"/>
               </w:rPr>
               <w:t>Teorico</w:t>
             </w:r>
+            <w:proofErr w:type="spellEnd"/>
             <w:r>
               <w:rPr>
                 <w:sz w:val="24"/>
               </w:rPr>
               <w:t>\</w:t>
             </w:r>
+            <w:proofErr w:type="spellStart"/>
             <w:r>
               <w:rPr>
                 <w:sz w:val="24"/>
               </w:rPr>
               <w:t>TrabajosConceptuales</w:t>
             </w:r>
+            <w:proofErr w:type="spellEnd"/>
           </w:p>
         </w:tc>
       </w:tr>
@@ -6008,7 +6138,21 @@
               <w:rPr>
                 <w:sz w:val="24"/>
               </w:rPr>
-              <w:t>&lt;tema&gt;.&lt;ext&gt;</w:t>
+              <w:t>&lt;tema&gt;.&lt;</w:t>
+            </w:r>
+            <w:proofErr w:type="spellStart"/>
+            <w:r>
+              <w:rPr>
+                <w:sz w:val="24"/>
+              </w:rPr>
+              <w:t>ext</w:t>
+            </w:r>
+            <w:proofErr w:type="spellEnd"/>
+            <w:r>
+              <w:rPr>
+                <w:sz w:val="24"/>
+              </w:rPr>
+              <w:t>&gt;</w:t>
             </w:r>
           </w:p>
         </w:tc>
@@ -6031,24 +6175,28 @@
               </w:rPr>
               <w:t>\ISW_4K2_Grupo8_2023\</w:t>
             </w:r>
+            <w:proofErr w:type="spellStart"/>
             <w:r>
               <w:rPr>
                 <w:sz w:val="24"/>
               </w:rPr>
               <w:t>Teorico</w:t>
             </w:r>
+            <w:proofErr w:type="spellEnd"/>
             <w:r>
               <w:rPr>
                 <w:sz w:val="24"/>
               </w:rPr>
               <w:t>\</w:t>
             </w:r>
+            <w:proofErr w:type="spellStart"/>
             <w:r>
               <w:rPr>
                 <w:sz w:val="24"/>
               </w:rPr>
               <w:t>PresentacionesDeClases</w:t>
             </w:r>
+            <w:proofErr w:type="spellEnd"/>
           </w:p>
         </w:tc>
       </w:tr>
@@ -6114,6 +6262,7 @@
                 <w:sz w:val="24"/>
               </w:rPr>
             </w:pPr>
+            <w:proofErr w:type="spellStart"/>
             <w:r>
               <w:rPr>
                 <w:sz w:val="24"/>
@@ -6154,7 +6303,14 @@
               <w:rPr>
                 <w:sz w:val="24"/>
               </w:rPr>
-              <w:t>en_&lt;</w:t>
+              <w:t>en</w:t>
+            </w:r>
+            <w:proofErr w:type="spellEnd"/>
+            <w:r>
+              <w:rPr>
+                <w:sz w:val="24"/>
+              </w:rPr>
+              <w:t>_&lt;</w:t>
             </w:r>
             <w:r>
               <w:rPr>
@@ -6179,7 +6335,21 @@
               <w:rPr>
                 <w:sz w:val="24"/>
               </w:rPr>
-              <w:t>&lt; ext&gt;</w:t>
+              <w:t xml:space="preserve">&lt; </w:t>
+            </w:r>
+            <w:proofErr w:type="spellStart"/>
+            <w:r>
+              <w:rPr>
+                <w:sz w:val="24"/>
+              </w:rPr>
+              <w:t>ext</w:t>
+            </w:r>
+            <w:proofErr w:type="spellEnd"/>
+            <w:r>
+              <w:rPr>
+                <w:sz w:val="24"/>
+              </w:rPr>
+              <w:t>&gt;</w:t>
             </w:r>
           </w:p>
         </w:tc>
@@ -6202,6 +6372,7 @@
               </w:rPr>
               <w:t>\ISW_4K2_Grupo8_2023\</w:t>
             </w:r>
+            <w:proofErr w:type="spellStart"/>
             <w:r>
               <w:rPr>
                 <w:sz w:val="24"/>
@@ -6226,12 +6397,14 @@
               </w:rPr>
               <w:t>o</w:t>
             </w:r>
+            <w:proofErr w:type="spellEnd"/>
             <w:r>
               <w:rPr>
                 <w:sz w:val="24"/>
               </w:rPr>
               <w:t>\</w:t>
             </w:r>
+            <w:proofErr w:type="spellStart"/>
             <w:r>
               <w:rPr>
                 <w:sz w:val="24"/>
@@ -6268,6 +6441,7 @@
               </w:rPr>
               <w:t>s</w:t>
             </w:r>
+            <w:proofErr w:type="spellEnd"/>
             <w:r>
               <w:rPr>
                 <w:sz w:val="24"/>
@@ -6431,7 +6605,21 @@
               <w:rPr>
                 <w:sz w:val="24"/>
               </w:rPr>
-              <w:t>e.&lt;ext&gt;</w:t>
+              <w:t>e.&lt;</w:t>
+            </w:r>
+            <w:proofErr w:type="spellStart"/>
+            <w:r>
+              <w:rPr>
+                <w:sz w:val="24"/>
+              </w:rPr>
+              <w:t>ext</w:t>
+            </w:r>
+            <w:proofErr w:type="spellEnd"/>
+            <w:r>
+              <w:rPr>
+                <w:sz w:val="24"/>
+              </w:rPr>
+              <w:t>&gt;</w:t>
             </w:r>
           </w:p>
         </w:tc>
@@ -6472,6 +6660,7 @@
               </w:rPr>
               <w:t>\</w:t>
             </w:r>
+            <w:proofErr w:type="spellStart"/>
             <w:r>
               <w:rPr>
                 <w:sz w:val="24"/>
@@ -6514,6 +6703,7 @@
               </w:rPr>
               <w:t>s</w:t>
             </w:r>
+            <w:proofErr w:type="spellEnd"/>
             <w:r>
               <w:rPr>
                 <w:sz w:val="24"/>
@@ -6542,7 +6732,21 @@
               <w:rPr>
                 <w:sz w:val="24"/>
               </w:rPr>
-              <w:t xml:space="preserve"> TrabajoPracticoN&lt;numero&gt;</w:t>
+              <w:t xml:space="preserve"> </w:t>
+            </w:r>
+            <w:proofErr w:type="spellStart"/>
+            <w:r>
+              <w:rPr>
+                <w:sz w:val="24"/>
+              </w:rPr>
+              <w:t>TrabajoPracticoN</w:t>
+            </w:r>
+            <w:proofErr w:type="spellEnd"/>
+            <w:r>
+              <w:rPr>
+                <w:sz w:val="24"/>
+              </w:rPr>
+              <w:t>&lt;numero&gt;</w:t>
             </w:r>
           </w:p>
           <w:p>
@@ -6661,6 +6865,7 @@
               </w:rPr>
               <w:t>ISW_TP_&lt;</w:t>
             </w:r>
+            <w:proofErr w:type="spellStart"/>
             <w:r>
               <w:rPr>
                 <w:sz w:val="24"/>
@@ -6668,6 +6873,7 @@
               </w:rPr>
               <w:t>temaEjercicios</w:t>
             </w:r>
+            <w:proofErr w:type="spellEnd"/>
             <w:r>
               <w:rPr>
                 <w:sz w:val="24"/>
@@ -6694,13 +6900,21 @@
                 <w:sz w:val="24"/>
                 <w:lang w:val="es-AR"/>
               </w:rPr>
-              <w:t>_NoEv</w:t>
-            </w:r>
+              <w:t>_</w:t>
+            </w:r>
+            <w:proofErr w:type="spellStart"/>
             <w:r>
               <w:rPr>
                 <w:sz w:val="24"/>
                 <w:lang w:val="es-AR"/>
               </w:rPr>
+              <w:t>NoEv</w:t>
+            </w:r>
+            <w:r>
+              <w:rPr>
+                <w:sz w:val="24"/>
+                <w:lang w:val="es-AR"/>
+              </w:rPr>
               <w:t>alu</w:t>
             </w:r>
             <w:r>
@@ -6710,6 +6924,7 @@
               </w:rPr>
               <w:t>able</w:t>
             </w:r>
+            <w:proofErr w:type="spellEnd"/>
             <w:r>
               <w:rPr>
                 <w:sz w:val="24"/>
@@ -6743,7 +6958,23 @@
                 <w:sz w:val="24"/>
                 <w:lang w:val="en-US"/>
               </w:rPr>
-              <w:t>&lt;ext&gt;</w:t>
+              <w:t>&lt;</w:t>
+            </w:r>
+            <w:proofErr w:type="spellStart"/>
+            <w:r>
+              <w:rPr>
+                <w:sz w:val="24"/>
+                <w:lang w:val="en-US"/>
+              </w:rPr>
+              <w:t>ext</w:t>
+            </w:r>
+            <w:proofErr w:type="spellEnd"/>
+            <w:r>
+              <w:rPr>
+                <w:sz w:val="24"/>
+                <w:lang w:val="en-US"/>
+              </w:rPr>
+              <w:t>&gt;</w:t>
             </w:r>
           </w:p>
         </w:tc>
@@ -6784,6 +7015,7 @@
               </w:rPr>
               <w:t>\</w:t>
             </w:r>
+            <w:proofErr w:type="spellStart"/>
             <w:r>
               <w:rPr>
                 <w:sz w:val="24"/>
@@ -6826,12 +7058,14 @@
               </w:rPr>
               <w:t>s</w:t>
             </w:r>
+            <w:proofErr w:type="spellEnd"/>
             <w:r>
               <w:rPr>
                 <w:sz w:val="24"/>
               </w:rPr>
               <w:t>\</w:t>
             </w:r>
+            <w:proofErr w:type="spellStart"/>
             <w:r>
               <w:rPr>
                 <w:sz w:val="24"/>
@@ -6862,6 +7096,7 @@
               </w:rPr>
               <w:t>es</w:t>
             </w:r>
+            <w:proofErr w:type="spellEnd"/>
             <w:r>
               <w:rPr>
                 <w:sz w:val="24"/>
@@ -7087,6 +7322,7 @@
                 <w:sz w:val="24"/>
               </w:rPr>
             </w:pPr>
+            <w:proofErr w:type="spellStart"/>
             <w:r>
               <w:rPr>
                 <w:sz w:val="24"/>
@@ -7139,7 +7375,14 @@
               <w:rPr>
                 <w:sz w:val="24"/>
               </w:rPr>
-              <w:t xml:space="preserve">tic </w:t>
+              <w:t>tic</w:t>
+            </w:r>
+            <w:proofErr w:type="spellEnd"/>
+            <w:r>
+              <w:rPr>
+                <w:sz w:val="24"/>
+              </w:rPr>
+              <w:t xml:space="preserve"> </w:t>
             </w:r>
             <w:r>
               <w:rPr>
@@ -7333,24 +7576,28 @@
               </w:rPr>
               <w:t>\ISW_4K2_Grupo8_2023\</w:t>
             </w:r>
+            <w:proofErr w:type="spellStart"/>
             <w:r>
               <w:rPr>
                 <w:sz w:val="24"/>
               </w:rPr>
               <w:t>Teorico</w:t>
             </w:r>
+            <w:proofErr w:type="spellEnd"/>
             <w:r>
               <w:rPr>
                 <w:sz w:val="24"/>
               </w:rPr>
               <w:t>\</w:t>
             </w:r>
+            <w:proofErr w:type="spellStart"/>
             <w:r>
               <w:rPr>
                 <w:sz w:val="24"/>
               </w:rPr>
               <w:t>TrabajosConceptuales</w:t>
             </w:r>
+            <w:proofErr w:type="spellEnd"/>
           </w:p>
         </w:tc>
       </w:tr>
@@ -7371,6 +7618,7 @@
                 <w:sz w:val="24"/>
               </w:rPr>
             </w:pPr>
+            <w:proofErr w:type="spellStart"/>
             <w:r>
               <w:rPr>
                 <w:sz w:val="24"/>
@@ -7383,6 +7631,7 @@
               </w:rPr>
               <w:t>afia</w:t>
             </w:r>
+            <w:proofErr w:type="spellEnd"/>
           </w:p>
         </w:tc>
         <w:tc>
@@ -7398,11 +7647,19 @@
                 <w:sz w:val="24"/>
               </w:rPr>
             </w:pPr>
-            <w:r>
-              <w:rPr>
-                <w:sz w:val="24"/>
-              </w:rPr>
-              <w:t>ISW_Bibliografia_</w:t>
+            <w:proofErr w:type="spellStart"/>
+            <w:r>
+              <w:rPr>
+                <w:sz w:val="24"/>
+              </w:rPr>
+              <w:t>ISW_Bibliografia</w:t>
+            </w:r>
+            <w:proofErr w:type="spellEnd"/>
+            <w:r>
+              <w:rPr>
+                <w:sz w:val="24"/>
+              </w:rPr>
+              <w:t>_</w:t>
             </w:r>
             <w:r>
               <w:rPr>
@@ -7414,7 +7671,7 @@
               <w:rPr>
                 <w:sz w:val="24"/>
               </w:rPr>
-              <w:t xml:space="preserve"> título del libro</w:t>
+              <w:t>título</w:t>
             </w:r>
             <w:r>
               <w:rPr>
@@ -7465,12 +7722,14 @@
                 <w:sz w:val="24"/>
               </w:rPr>
             </w:pPr>
+            <w:proofErr w:type="spellStart"/>
             <w:r>
               <w:rPr>
                 <w:sz w:val="24"/>
               </w:rPr>
               <w:t>Templates</w:t>
             </w:r>
+            <w:proofErr w:type="spellEnd"/>
           </w:p>
         </w:tc>
         <w:tc>
@@ -7486,6 +7745,7 @@
                 <w:sz w:val="24"/>
               </w:rPr>
             </w:pPr>
+            <w:proofErr w:type="spellStart"/>
             <w:r>
               <w:rPr>
                 <w:sz w:val="24"/>
@@ -7504,6 +7764,7 @@
               </w:rPr>
               <w:t>arcial</w:t>
             </w:r>
+            <w:proofErr w:type="spellEnd"/>
             <w:r>
               <w:rPr>
                 <w:sz w:val="24"/>
@@ -7537,11 +7798,19 @@
               </w:rPr>
               <w:t>\ISW_4K2_Grupo8_2023\</w:t>
             </w:r>
-            <w:r>
-              <w:rPr>
-                <w:sz w:val="24"/>
-              </w:rPr>
-              <w:t>Templates/</w:t>
+            <w:proofErr w:type="spellStart"/>
+            <w:r>
+              <w:rPr>
+                <w:sz w:val="24"/>
+              </w:rPr>
+              <w:t>Templates</w:t>
+            </w:r>
+            <w:proofErr w:type="spellEnd"/>
+            <w:r>
+              <w:rPr>
+                <w:sz w:val="24"/>
+              </w:rPr>
+              <w:t>/</w:t>
             </w:r>
           </w:p>
         </w:tc>
@@ -7563,11 +7832,19 @@
                 <w:sz w:val="24"/>
               </w:rPr>
             </w:pPr>
-            <w:r>
-              <w:rPr>
-                <w:sz w:val="24"/>
-              </w:rPr>
-              <w:t xml:space="preserve">Template caso </w:t>
+            <w:proofErr w:type="spellStart"/>
+            <w:r>
+              <w:rPr>
+                <w:sz w:val="24"/>
+              </w:rPr>
+              <w:t>Template</w:t>
+            </w:r>
+            <w:proofErr w:type="spellEnd"/>
+            <w:r>
+              <w:rPr>
+                <w:sz w:val="24"/>
+              </w:rPr>
+              <w:t xml:space="preserve"> caso </w:t>
             </w:r>
             <w:r>
               <w:rPr>
@@ -7602,17 +7879,47 @@
                 <w:sz w:val="24"/>
               </w:rPr>
             </w:pPr>
-            <w:r>
-              <w:rPr>
-                <w:sz w:val="24"/>
-              </w:rPr>
-              <w:t xml:space="preserve">ISW_Template_Caso_de_Pru </w:t>
-            </w:r>
-            <w:r>
-              <w:rPr>
-                <w:sz w:val="24"/>
-              </w:rPr>
-              <w:t>eba.&lt;ext&gt;</w:t>
+            <w:proofErr w:type="spellStart"/>
+            <w:r>
+              <w:rPr>
+                <w:sz w:val="24"/>
+              </w:rPr>
+              <w:t>ISW_Template_Caso_de_Pru</w:t>
+            </w:r>
+            <w:proofErr w:type="spellEnd"/>
+            <w:r>
+              <w:rPr>
+                <w:sz w:val="24"/>
+              </w:rPr>
+              <w:t xml:space="preserve"> </w:t>
+            </w:r>
+            <w:proofErr w:type="spellStart"/>
+            <w:r>
+              <w:rPr>
+                <w:sz w:val="24"/>
+              </w:rPr>
+              <w:t>eba</w:t>
+            </w:r>
+            <w:proofErr w:type="spellEnd"/>
+            <w:r>
+              <w:rPr>
+                <w:sz w:val="24"/>
+              </w:rPr>
+              <w:t>.&lt;</w:t>
+            </w:r>
+            <w:proofErr w:type="spellStart"/>
+            <w:r>
+              <w:rPr>
+                <w:sz w:val="24"/>
+              </w:rPr>
+              <w:t>ext</w:t>
+            </w:r>
+            <w:proofErr w:type="spellEnd"/>
+            <w:r>
+              <w:rPr>
+                <w:sz w:val="24"/>
+              </w:rPr>
+              <w:t>&gt;</w:t>
             </w:r>
           </w:p>
         </w:tc>
@@ -7635,12 +7942,14 @@
               </w:rPr>
               <w:t>\ISW_4K2_Grupo8_2023\</w:t>
             </w:r>
+            <w:proofErr w:type="spellStart"/>
             <w:r>
               <w:rPr>
                 <w:sz w:val="24"/>
               </w:rPr>
               <w:t>Templates</w:t>
             </w:r>
+            <w:proofErr w:type="spellEnd"/>
           </w:p>
         </w:tc>
       </w:tr>
@@ -7682,6 +7991,7 @@
                 <w:sz w:val="24"/>
               </w:rPr>
             </w:pPr>
+            <w:proofErr w:type="spellStart"/>
             <w:r>
               <w:rPr>
                 <w:sz w:val="24"/>
@@ -7692,7 +8002,14 @@
               <w:rPr>
                 <w:sz w:val="24"/>
               </w:rPr>
-              <w:t>Parcial&lt;número&gt;</w:t>
+              <w:t>Parcial</w:t>
+            </w:r>
+            <w:proofErr w:type="spellEnd"/>
+            <w:r>
+              <w:rPr>
+                <w:sz w:val="24"/>
+              </w:rPr>
+              <w:t>&lt;número&gt;</w:t>
             </w:r>
             <w:r>
               <w:rPr>
@@ -7722,8 +8039,16 @@
               <w:rPr>
                 <w:sz w:val="24"/>
               </w:rPr>
-              <w:t>.pdf</w:t>
-            </w:r>
+              <w:t>.</w:t>
+            </w:r>
+            <w:proofErr w:type="spellStart"/>
+            <w:r>
+              <w:rPr>
+                <w:sz w:val="24"/>
+              </w:rPr>
+              <w:t>pdf</w:t>
+            </w:r>
+            <w:proofErr w:type="spellEnd"/>
           </w:p>
         </w:tc>
         <w:tc>
@@ -7743,8 +8068,16 @@
               <w:rPr>
                 <w:sz w:val="24"/>
               </w:rPr>
-              <w:t>\ISW_4K2_Grupo8_2023\Practico\Guias</w:t>
-            </w:r>
+              <w:t>\ISW_4K2_Grupo8_2023\Practico\</w:t>
+            </w:r>
+            <w:proofErr w:type="spellStart"/>
+            <w:r>
+              <w:rPr>
+                <w:sz w:val="24"/>
+              </w:rPr>
+              <w:t>Guias</w:t>
+            </w:r>
+            <w:proofErr w:type="spellEnd"/>
           </w:p>
         </w:tc>
       </w:tr>
@@ -7846,7 +8179,21 @@
               <w:rPr>
                 <w:sz w:val="24"/>
               </w:rPr>
-              <w:t>&lt;&lt;ext&gt;&gt;</w:t>
+              <w:t>&lt;&lt;</w:t>
+            </w:r>
+            <w:proofErr w:type="spellStart"/>
+            <w:r>
+              <w:rPr>
+                <w:sz w:val="24"/>
+              </w:rPr>
+              <w:t>ext</w:t>
+            </w:r>
+            <w:proofErr w:type="spellEnd"/>
+            <w:r>
+              <w:rPr>
+                <w:sz w:val="24"/>
+              </w:rPr>
+              <w:t>&gt;&gt;</w:t>
             </w:r>
           </w:p>
         </w:tc>
@@ -7963,7 +8310,35 @@
               <w:rPr>
                 <w:sz w:val="24"/>
               </w:rPr>
-              <w:t>Nombre de la guía en la que aparece el ejercicio en cuestión (GuiaEjResueltos o GuiaEjNoResueltos)</w:t>
+              <w:t>Nombre de la guía en la que aparece el ejercicio en cuestión (</w:t>
+            </w:r>
+            <w:proofErr w:type="spellStart"/>
+            <w:r>
+              <w:rPr>
+                <w:sz w:val="24"/>
+              </w:rPr>
+              <w:t>GuiaEjResueltos</w:t>
+            </w:r>
+            <w:proofErr w:type="spellEnd"/>
+            <w:r>
+              <w:rPr>
+                <w:sz w:val="24"/>
+              </w:rPr>
+              <w:t xml:space="preserve"> o </w:t>
+            </w:r>
+            <w:proofErr w:type="spellStart"/>
+            <w:r>
+              <w:rPr>
+                <w:sz w:val="24"/>
+              </w:rPr>
+              <w:t>GuiaEjNoResueltos</w:t>
+            </w:r>
+            <w:proofErr w:type="spellEnd"/>
+            <w:r>
+              <w:rPr>
+                <w:sz w:val="24"/>
+              </w:rPr>
+              <w:t>)</w:t>
             </w:r>
           </w:p>
         </w:tc>
@@ -8367,6 +8742,7 @@
               </w:rPr>
               <w:t>&lt;</w:t>
             </w:r>
+            <w:proofErr w:type="spellStart"/>
             <w:r>
               <w:rPr>
                 <w:sz w:val="24"/>
@@ -8374,6 +8750,7 @@
               </w:rPr>
               <w:t>temaEjercicios</w:t>
             </w:r>
+            <w:proofErr w:type="spellEnd"/>
             <w:r>
               <w:rPr>
                 <w:sz w:val="24"/>
@@ -9055,7 +9432,15 @@
         <w:t xml:space="preserve"> </w:t>
       </w:r>
       <w:r>
-        <w:t>parciales, la misma contendrá todos los archivos existentes en la rama “Main” al momento de la</w:t>
+        <w:t>parciales, la misma contendrá todos los archivos existentes en la rama “</w:t>
+      </w:r>
+      <w:proofErr w:type="spellStart"/>
+      <w:r>
+        <w:t>Main</w:t>
+      </w:r>
+      <w:proofErr w:type="spellEnd"/>
+      <w:r>
+        <w:t>” al momento de la</w:t>
       </w:r>
       <w:r>
         <w:rPr>
@@ -9154,7 +9539,15 @@
         <w:t xml:space="preserve"> al día con los cambios que le hallan faltado realizar en el repositorio</w:t>
       </w:r>
       <w:r>
-        <w:t>. (Ejemplo: Trabajos prácticos, ejercicios que haya realizado, etc).</w:t>
+        <w:t xml:space="preserve">. (Ejemplo: Trabajos prácticos, ejercicios que haya realizado, </w:t>
+      </w:r>
+      <w:proofErr w:type="spellStart"/>
+      <w:r>
+        <w:t>etc</w:t>
+      </w:r>
+      <w:proofErr w:type="spellEnd"/>
+      <w:r>
+        <w:t>).</w:t>
       </w:r>
     </w:p>
     <w:p>

</xml_diff>

<commit_message>
Corecion TP4 (Gestion Linea Base)
</commit_message>
<xml_diff>
--- a/Practico/TrabajosPracticos/Evaluables/TrabajoPracticoN4/ISW_TP_4_Evaluable.docx
+++ b/Practico/TrabajosPracticos/Evaluables/TrabajoPracticoN4/ISW_TP_4_Evaluable.docx
@@ -9426,6 +9426,9 @@
         <w:t xml:space="preserve"> hábil posterior a las fechas de exámenes</w:t>
       </w:r>
       <w:r>
+        <w:t xml:space="preserve"> </w:t>
+      </w:r>
+      <w:r>
         <w:rPr>
           <w:spacing w:val="-47"/>
         </w:rPr>
@@ -9512,7 +9515,25 @@
         <w:jc w:val="both"/>
       </w:pPr>
       <w:r>
-        <w:t>Se aprovecharán los días hábiles para que los integrantes del equipo terminar o bien realizar los últimos cambios sobre para Trabajos prácticos evaluables que se hayan realizado durante la última semana.</w:t>
+        <w:t xml:space="preserve">Se aprovecharán los días hábiles para que los integrantes del equipo </w:t>
+      </w:r>
+      <w:r>
+        <w:t>terminen</w:t>
+      </w:r>
+      <w:r>
+        <w:t xml:space="preserve"> </w:t>
+      </w:r>
+      <w:r>
+        <w:t xml:space="preserve">de </w:t>
+      </w:r>
+      <w:r>
+        <w:t xml:space="preserve"> realizar los últimos cambios sobre </w:t>
+      </w:r>
+      <w:r>
+        <w:t>los</w:t>
+      </w:r>
+      <w:r>
+        <w:t xml:space="preserve"> Trabajos prácticos evaluables que se hayan realizado durante la última semana.</w:t>
       </w:r>
     </w:p>
     <w:p>
@@ -9536,7 +9557,13 @@
         <w:t>ponerse</w:t>
       </w:r>
       <w:r>
-        <w:t xml:space="preserve"> al día con los cambios que le hallan faltado realizar en el repositorio</w:t>
+        <w:t xml:space="preserve"> al día con los cambios que le ha</w:t>
+      </w:r>
+      <w:r>
+        <w:t>y</w:t>
+      </w:r>
+      <w:r>
+        <w:t>an faltado realizar en el repositorio</w:t>
       </w:r>
       <w:r>
         <w:t xml:space="preserve">. (Ejemplo: Trabajos prácticos, ejercicios que haya realizado, </w:t>

</xml_diff>